<commit_message>
Updated diagrams & docs
</commit_message>
<xml_diff>
--- a/docs/Developer Logistics.docx
+++ b/docs/Developer Logistics.docx
@@ -58,6 +58,9 @@
         <w:t>: Docker</w:t>
       </w:r>
       <w:r>
+        <w:t>, IIS</w:t>
+      </w:r>
+      <w:r>
         <w:br/>
       </w:r>
       <w:r>
@@ -67,7 +70,13 @@
         <w:t>SQL:</w:t>
       </w:r>
       <w:r>
-        <w:t xml:space="preserve"> MSSQL 2016</w:t>
+        <w:t xml:space="preserve"> MSSQL </w:t>
+      </w:r>
+      <w:r>
+        <w:t xml:space="preserve">2008R2, 2012, 2014, </w:t>
+      </w:r>
+      <w:r>
+        <w:t>2016</w:t>
       </w:r>
     </w:p>
     <w:p>
@@ -216,6 +225,7 @@
         <w:t xml:space="preserve">We will follow the </w:t>
       </w:r>
       <w:hyperlink r:id="rId6" w:history="1">
+        <w:proofErr w:type="spellStart"/>
         <w:r>
           <w:rPr>
             <w:rStyle w:val="Hyperlink"/>
@@ -226,7 +236,14 @@
           <w:rPr>
             <w:rStyle w:val="Hyperlink"/>
           </w:rPr>
-          <w:t xml:space="preserve">Flow </w:t>
+          <w:t>Flow</w:t>
+        </w:r>
+        <w:proofErr w:type="spellEnd"/>
+        <w:r>
+          <w:rPr>
+            <w:rStyle w:val="Hyperlink"/>
+          </w:rPr>
+          <w:t xml:space="preserve"> </w:t>
         </w:r>
         <w:r>
           <w:rPr>
@@ -280,6 +297,8 @@
       <w:r>
         <w:t xml:space="preserve">Testing </w:t>
       </w:r>
+      <w:bookmarkStart w:id="0" w:name="_GoBack"/>
+      <w:bookmarkEnd w:id="0"/>
     </w:p>
     <w:p>
       <w:pPr>
@@ -367,8 +386,6 @@
       <w:r>
         <w:t>Microsoft Extensions</w:t>
       </w:r>
-      <w:bookmarkStart w:id="0" w:name="_GoBack"/>
-      <w:bookmarkEnd w:id="0"/>
     </w:p>
     <w:p/>
     <w:p/>

</xml_diff>